<commit_message>
finished coding i hope, need to check 2.2
</commit_message>
<xml_diff>
--- a/design.docx
+++ b/design.docx
@@ -2349,6 +2349,52 @@
           <w:lang w:val="en-US"/>
         </w:rPr>
       </w:pPr>
+      <w:r>
+        <w:rPr>
+          <w:rFonts w:ascii="David" w:hAnsi="David" w:cs="David" w:hint="cs"/>
+          <w:i/>
+          <w:color w:val="000000" w:themeColor="text1"/>
+          <w:sz w:val="24"/>
+          <w:szCs w:val="24"/>
+          <w:rtl/>
+          <w:lang w:val="en-US"/>
+        </w:rPr>
+        <w:t xml:space="preserve">8. נממש כעת פונקציות בסיס מבוססות על </w:t>
+      </w:r>
+      <m:oMath>
+        <m:r>
+          <w:rPr>
+            <w:rFonts w:ascii="Cambria Math" w:hAnsi="Cambria Math" w:cs="David" w:hint="cs"/>
+            <w:color w:val="000000" w:themeColor="text1"/>
+            <w:sz w:val="24"/>
+            <w:szCs w:val="24"/>
+            <w:lang w:val="en-US"/>
+          </w:rPr>
+          <m:t xml:space="preserve"> </m:t>
+        </m:r>
+        <m:r>
+          <w:rPr>
+            <w:rFonts w:ascii="Cambria Math" w:hAnsi="Cambria Math" w:cs="David"/>
+            <w:color w:val="000000" w:themeColor="text1"/>
+            <w:sz w:val="24"/>
+            <w:szCs w:val="24"/>
+            <w:lang w:val="en-US"/>
+          </w:rPr>
+          <m:t>regression splines</m:t>
+        </m:r>
+      </m:oMath>
+      <w:r>
+        <w:rPr>
+          <w:rFonts w:ascii="David" w:hAnsi="David" w:cs="David" w:hint="cs"/>
+          <w:i/>
+          <w:color w:val="000000" w:themeColor="text1"/>
+          <w:sz w:val="24"/>
+          <w:szCs w:val="24"/>
+          <w:rtl/>
+          <w:lang w:val="en-US"/>
+        </w:rPr>
+        <w:t xml:space="preserve">. </w:t>
+      </w:r>
     </w:p>
     <w:p>
       <w:pPr>

</xml_diff>